<commit_message>
update t test req
</commit_message>
<xml_diff>
--- a/A2-Mechanisms_evolution/Mechanisms_Evolution.docx
+++ b/A2-Mechanisms_evolution/Mechanisms_Evolution.docx
@@ -2338,7 +2338,7 @@
         </w:numPr>
       </w:pPr>
       <w:r>
-        <w:t xml:space="preserve">Results of your t-tests in table form for both experiments from Step 6</w:t>
+        <w:t xml:space="preserve">Results of your t-tests for both experiments from Step 6</w:t>
       </w:r>
     </w:p>
     <w:p>
@@ -2350,7 +2350,7 @@
         </w:numPr>
       </w:pPr>
       <w:r>
-        <w:t xml:space="preserve">Explain why you rejected or failed to reject your hypotheses and explain the processes that influenced both experiments.</w:t>
+        <w:t xml:space="preserve">Explain why you rejected or failed to reject your null hypotheses based on your t-test results and explain the processes that influenced both experiments.</w:t>
       </w:r>
     </w:p>
     <w:p>
@@ -2473,7 +2473,7 @@
     </w:lvl>
   </w:abstractNum>
   <w:abstractNum w:abstractNumId="990">
-    <w:nsid w:val="97cc0566"/>
+    <w:nsid w:val="9633e2eb"/>
     <w:multiLevelType w:val="multilevel"/>
     <w:lvl w:ilvl="0">
       <w:numFmt w:val="bullet"/>
@@ -2554,7 +2554,7 @@
     </w:lvl>
   </w:abstractNum>
   <w:abstractNum w:abstractNumId="991">
-    <w:nsid w:val="d1810a25"/>
+    <w:nsid w:val="bcc1e626"/>
     <w:multiLevelType w:val="multilevel"/>
     <w:lvl w:ilvl="0">
       <w:numFmt w:val="bullet"/>
@@ -2635,7 +2635,7 @@
     </w:lvl>
   </w:abstractNum>
   <w:abstractNum w:abstractNumId="99411">
-    <w:nsid w:val="cc4b1a69"/>
+    <w:nsid w:val="776d2213"/>
     <w:multiLevelType w:val="multilevel"/>
     <w:lvl w:ilvl="0">
       <w:start w:val="1"/>

</xml_diff>